<commit_message>
Textual Edits to 12.4
This update does two things:
1) Fixes some typos in the 12.4 explanation document.
2) Changed the version name from 12_4E5P to 12_4TestTracks to distinguish from the full 12_4 dataset.
</commit_message>
<xml_diff>
--- a/Cyclone Tracking Description - Version 12.4.docx
+++ b/Cyclone Tracking Description - Version 12.4.docx
@@ -1864,36 +1864,36 @@
           <w:rFonts w:ascii="Calibri" w:hAnsi="Calibri" w:cs="Calibri"/>
           <w:i/>
         </w:rPr>
+        <w:t>4</w:t>
+      </w:r>
+      <w:r>
+        <w:rPr>
+          <w:rFonts w:ascii="Calibri" w:hAnsi="Calibri" w:cs="Calibri"/>
+          <w:i/>
+        </w:rPr>
+        <w:t>.py</w:t>
+      </w:r>
+      <w:r>
+        <w:rPr>
+          <w:rFonts w:ascii="Calibri" w:hAnsi="Calibri" w:cs="Calibri"/>
+        </w:rPr>
+        <w:t>. In my workflow, this is often the third step (after downloading and reprojection).  That’s where the prefix “C3</w:t>
+      </w:r>
+      <w:r>
+        <w:rPr>
+          <w:rFonts w:ascii="Calibri" w:hAnsi="Calibri" w:cs="Calibri"/>
+        </w:rPr>
+        <w:t>” comes from.  The suffix: “1</w:t>
+      </w:r>
+      <w:r>
+        <w:rPr>
+          <w:rFonts w:ascii="Calibri" w:hAnsi="Calibri" w:cs="Calibri"/>
+        </w:rPr>
         <w:t>2</w:t>
       </w:r>
       <w:r>
         <w:rPr>
           <w:rFonts w:ascii="Calibri" w:hAnsi="Calibri" w:cs="Calibri"/>
-          <w:i/>
-        </w:rPr>
-        <w:t>.py</w:t>
-      </w:r>
-      <w:r>
-        <w:rPr>
-          <w:rFonts w:ascii="Calibri" w:hAnsi="Calibri" w:cs="Calibri"/>
-        </w:rPr>
-        <w:t>. In my workflow, this is often the third step (after downloading and reprojection).  That’s where the prefix “C3</w:t>
-      </w:r>
-      <w:r>
-        <w:rPr>
-          <w:rFonts w:ascii="Calibri" w:hAnsi="Calibri" w:cs="Calibri"/>
-        </w:rPr>
-        <w:t>” comes from.  The suffix: “1</w:t>
-      </w:r>
-      <w:r>
-        <w:rPr>
-          <w:rFonts w:ascii="Calibri" w:hAnsi="Calibri" w:cs="Calibri"/>
-        </w:rPr>
-        <w:t>2</w:t>
-      </w:r>
-      <w:r>
-        <w:rPr>
-          <w:rFonts w:ascii="Calibri" w:hAnsi="Calibri" w:cs="Calibri"/>
         </w:rPr>
         <w:t>_</w:t>
       </w:r>
@@ -1901,7 +1901,7 @@
         <w:rPr>
           <w:rFonts w:ascii="Calibri" w:hAnsi="Calibri" w:cs="Calibri"/>
         </w:rPr>
-        <w:t>2</w:t>
+        <w:t>4</w:t>
       </w:r>
       <w:r>
         <w:rPr>
@@ -6868,68 +6868,54 @@
           <w:rFonts w:ascii="Calibri" w:hAnsi="Calibri" w:cs="Calibri"/>
           <w:i/>
         </w:rPr>
-        <w:t>_0</w:t>
+        <w:t>.</w:t>
+      </w:r>
+      <w:r>
+        <w:rPr>
+          <w:rFonts w:ascii="Calibri" w:hAnsi="Calibri" w:cs="Calibri"/>
+        </w:rPr>
+        <w:t xml:space="preserve">py script </w:t>
       </w:r>
       <w:r>
         <w:rPr>
           <w:rFonts w:ascii="Calibri" w:hAnsi="Calibri" w:cs="Calibri"/>
           <w:i/>
         </w:rPr>
-        <w:t>.</w:t>
-      </w:r>
-      <w:r>
-        <w:rPr>
-          <w:rFonts w:ascii="Calibri" w:hAnsi="Calibri" w:cs="Calibri"/>
-        </w:rPr>
-        <w:t xml:space="preserve">py script </w:t>
+        <w:t xml:space="preserve">after </w:t>
+      </w:r>
+      <w:r>
+        <w:rPr>
+          <w:rFonts w:ascii="Calibri" w:hAnsi="Calibri" w:cs="Calibri"/>
+        </w:rPr>
+        <w:t xml:space="preserve">running the </w:t>
       </w:r>
       <w:r>
         <w:rPr>
           <w:rFonts w:ascii="Calibri" w:hAnsi="Calibri" w:cs="Calibri"/>
           <w:i/>
         </w:rPr>
-        <w:t xml:space="preserve">after </w:t>
-      </w:r>
-      <w:r>
-        <w:rPr>
-          <w:rFonts w:ascii="Calibri" w:hAnsi="Calibri" w:cs="Calibri"/>
-        </w:rPr>
-        <w:t xml:space="preserve">running the </w:t>
+        <w:t>C3_CycloneDetection</w:t>
       </w:r>
       <w:r>
         <w:rPr>
           <w:rFonts w:ascii="Calibri" w:hAnsi="Calibri" w:cs="Calibri"/>
           <w:i/>
         </w:rPr>
-        <w:t>C3_CycloneDetection</w:t>
+        <w:t>_</w:t>
       </w:r>
       <w:r>
         <w:rPr>
           <w:rFonts w:ascii="Calibri" w:hAnsi="Calibri" w:cs="Calibri"/>
           <w:i/>
         </w:rPr>
-        <w:t>_</w:t>
+        <w:t>12</w:t>
       </w:r>
       <w:r>
         <w:rPr>
           <w:rFonts w:ascii="Calibri" w:hAnsi="Calibri" w:cs="Calibri"/>
           <w:i/>
         </w:rPr>
-        <w:t>12</w:t>
-      </w:r>
-      <w:r>
-        <w:rPr>
-          <w:rFonts w:ascii="Calibri" w:hAnsi="Calibri" w:cs="Calibri"/>
-          <w:i/>
-        </w:rPr>
-        <w:t>_</w:t>
-      </w:r>
-      <w:r>
-        <w:rPr>
-          <w:rFonts w:ascii="Calibri" w:hAnsi="Calibri" w:cs="Calibri"/>
-          <w:i/>
-        </w:rPr>
-        <w:t>2</w:t>
+        <w:t>_4</w:t>
       </w:r>
       <w:r>
         <w:rPr>
@@ -7304,13 +7290,13 @@
         <w:rPr>
           <w:rFonts w:ascii="Calibri" w:hAnsi="Calibri" w:cs="Calibri"/>
         </w:rPr>
-        <w:t xml:space="preserve"> You should end up with 59</w:t>
-      </w:r>
-      <w:r>
-        <w:rPr>
-          <w:rFonts w:ascii="Calibri" w:hAnsi="Calibri" w:cs="Calibri"/>
-        </w:rPr>
-        <w:t>2</w:t>
+        <w:t xml:space="preserve"> You should end up with </w:t>
+      </w:r>
+      <w:r>
+        <w:rPr>
+          <w:rFonts w:ascii="Calibri" w:hAnsi="Calibri" w:cs="Calibri"/>
+        </w:rPr>
+        <w:t>557</w:t>
       </w:r>
       <w:r>
         <w:rPr>
@@ -7322,7 +7308,7 @@
         <w:rPr>
           <w:rFonts w:ascii="Calibri" w:hAnsi="Calibri" w:cs="Calibri"/>
         </w:rPr>
-        <w:t>177</w:t>
+        <w:t>166</w:t>
       </w:r>
       <w:r>
         <w:rPr>

</xml_diff>